<commit_message>
V27 updates and other fixes
</commit_message>
<xml_diff>
--- a/resilientsystems.com/python/Circuits/shell_runner/Shell_Actions_Setup.docx
+++ b/resilientsystems.com/python/Circuits/shell_runner/Shell_Actions_Setup.docx
@@ -30,7 +30,13 @@
     <w:p/>
     <w:p>
       <w:r>
-        <w:t>The project runs as a standalone Python application.  When this application starts, it connects to the Resilient platform and starts listening for actions.  A manual or automatic custom action sends a message to the application.  The application then locates a shell script, based on the name of the action, and runs it.  Parameters to the script are taken from the properties of the incident, artifact, or other object where the action was taken.  The results of the script are then attached to the incident, or used to enrich the incident in other ways.</w:t>
+        <w:t>The project runs as a standalone Python application.  When this application starts, it connects to the Resilient platform and s</w:t>
+      </w:r>
+      <w:r>
+        <w:t>tarts listening for actions.  An automatic rule or menu item sends is configured to send a</w:t>
+      </w:r>
+      <w:r>
+        <w:t xml:space="preserve"> message to the application.  The application then locates a shell script, based on the name of the action, and runs it.  Parameters to the script are taken from the properties of the incident, artifact, or other object where the action was taken.  The results of the script are then attached to the incident, or used to enrich the incident in other ways.</w:t>
       </w:r>
     </w:p>
     <w:p/>
@@ -57,6 +63,9 @@
       </w:pPr>
       <w:r>
         <w:t>Python version 2.7.6</w:t>
+      </w:r>
+      <w:r>
+        <w:t>/3.5</w:t>
       </w:r>
       <w:r>
         <w:t xml:space="preserve"> or later</w:t>
@@ -226,19 +235,19 @@
     </w:p>
     <w:p>
       <w:r>
-        <w:t xml:space="preserve">In Resilient, open Administrator Settings </w:t>
-      </w:r>
-      <w:r>
-        <w:sym w:font="Wingdings" w:char="F0E0"/>
-      </w:r>
-      <w:r>
-        <w:t xml:space="preserve"> Actions </w:t>
-      </w:r>
-      <w:r>
-        <w:sym w:font="Wingdings" w:char="F0E0"/>
-      </w:r>
-      <w:r>
-        <w:t xml:space="preserve"> Message Destinations.</w:t>
+        <w:t xml:space="preserve">In Resilient, open </w:t>
+      </w:r>
+      <w:r>
+        <w:t>the Customization</w:t>
+      </w:r>
+      <w:r>
+        <w:t xml:space="preserve"> Settings </w:t>
+      </w:r>
+      <w:r>
+        <w:t>menu and select the Message Destinations tab</w:t>
+      </w:r>
+      <w:r>
+        <w:t>.</w:t>
       </w:r>
     </w:p>
     <w:p>
@@ -260,9 +269,9 @@
           <w:noProof/>
         </w:rPr>
         <w:drawing>
-          <wp:inline distT="0" distB="0" distL="0" distR="0" wp14:anchorId="270AA237" wp14:editId="5B6D2278">
-            <wp:extent cx="2794635" cy="2241679"/>
-            <wp:effectExtent l="0" t="0" r="0" b="0"/>
+          <wp:inline distT="0" distB="0" distL="0" distR="0" wp14:anchorId="270AA237" wp14:editId="25157D5A">
+            <wp:extent cx="3334860" cy="2256925"/>
+            <wp:effectExtent l="0" t="0" r="0" b="3810"/>
             <wp:docPr id="1" name="Picture 1"/>
             <wp:cNvGraphicFramePr>
               <a:graphicFrameLocks xmlns:a="http://schemas.openxmlformats.org/drawingml/2006/main" noChangeAspect="1"/>
@@ -289,7 +298,7 @@
                   <pic:spPr>
                     <a:xfrm>
                       <a:off x="0" y="0"/>
-                      <a:ext cx="2798148" cy="2244497"/>
+                      <a:ext cx="3343089" cy="2262494"/>
                     </a:xfrm>
                     <a:prstGeom prst="rect">
                       <a:avLst/>
@@ -312,29 +321,20 @@
         <w:pStyle w:val="Heading3"/>
       </w:pPr>
       <w:r>
-        <w:t>Custom Action</w:t>
-      </w:r>
-    </w:p>
-    <w:p>
-      <w:r>
-        <w:t xml:space="preserve">In Resilient, open Administrator Settings </w:t>
-      </w:r>
-      <w:r>
-        <w:sym w:font="Wingdings" w:char="F0E0"/>
-      </w:r>
-      <w:r>
-        <w:t xml:space="preserve"> Actions </w:t>
-      </w:r>
-      <w:r>
-        <w:sym w:font="Wingdings" w:char="F0E0"/>
-      </w:r>
-      <w:r>
-        <w:t xml:space="preserve"> Manual Actions.</w:t>
-      </w:r>
-    </w:p>
-    <w:p>
-      <w:r>
-        <w:t>Add a manual action, name “Shell Example”</w:t>
+        <w:t>Rule</w:t>
+      </w:r>
+    </w:p>
+    <w:p>
+      <w:r>
+        <w:t>Open the Customization Settings menu and select the Rules tab.</w:t>
+      </w:r>
+    </w:p>
+    <w:p>
+      <w:r>
+        <w:t>Add a Menu Item</w:t>
+      </w:r>
+      <w:r>
+        <w:t>, name “Shell Example”</w:t>
       </w:r>
       <w:r>
         <w:t>.</w:t>
@@ -355,7 +355,13 @@
     </w:p>
     <w:p>
       <w:r>
-        <w:t xml:space="preserve">Optionally, add any custom action fields to the layout. </w:t>
+        <w:t xml:space="preserve">Optionally, add any </w:t>
+      </w:r>
+      <w:r>
+        <w:t>Activity</w:t>
+      </w:r>
+      <w:r>
+        <w:t xml:space="preserve"> fields to the layout. </w:t>
       </w:r>
     </w:p>
     <w:p>
@@ -367,9 +373,9 @@
           <w:noProof/>
         </w:rPr>
         <w:drawing>
-          <wp:inline distT="0" distB="0" distL="0" distR="0" wp14:anchorId="5C1E8948" wp14:editId="29D9C29A">
-            <wp:extent cx="3843296" cy="1738927"/>
-            <wp:effectExtent l="0" t="0" r="0" b="0"/>
+          <wp:inline distT="0" distB="0" distL="0" distR="0" wp14:anchorId="5C1E8948" wp14:editId="13A2C166">
+            <wp:extent cx="5127958" cy="2791946"/>
+            <wp:effectExtent l="0" t="0" r="3175" b="2540"/>
             <wp:docPr id="4" name="Picture 4"/>
             <wp:cNvGraphicFramePr>
               <a:graphicFrameLocks xmlns:a="http://schemas.openxmlformats.org/drawingml/2006/main" noChangeAspect="1"/>
@@ -396,7 +402,7 @@
                   <pic:spPr>
                     <a:xfrm>
                       <a:off x="0" y="0"/>
-                      <a:ext cx="3858071" cy="1745612"/>
+                      <a:ext cx="5169131" cy="2814363"/>
                     </a:xfrm>
                     <a:prstGeom prst="rect">
                       <a:avLst/>
@@ -688,15 +694,16 @@
     <w:p>
       <w:pPr>
         <w:ind w:left="720"/>
+        <w:jc w:val="center"/>
       </w:pPr>
       <w:r>
         <w:rPr>
           <w:noProof/>
         </w:rPr>
         <w:drawing>
-          <wp:inline distT="0" distB="0" distL="0" distR="0" wp14:anchorId="64F68996" wp14:editId="46B57719">
-            <wp:extent cx="4220020" cy="1794861"/>
-            <wp:effectExtent l="0" t="0" r="0" b="8890"/>
+          <wp:inline distT="0" distB="0" distL="0" distR="0" wp14:anchorId="64F68996" wp14:editId="478C5A49">
+            <wp:extent cx="5690244" cy="1639219"/>
+            <wp:effectExtent l="0" t="0" r="0" b="12065"/>
             <wp:docPr id="5" name="Picture 5"/>
             <wp:cNvGraphicFramePr>
               <a:graphicFrameLocks xmlns:a="http://schemas.openxmlformats.org/drawingml/2006/main" noChangeAspect="1"/>
@@ -723,7 +730,7 @@
                   <pic:spPr>
                     <a:xfrm>
                       <a:off x="0" y="0"/>
-                      <a:ext cx="4231282" cy="1799651"/>
+                      <a:ext cx="5710760" cy="1645129"/>
                     </a:xfrm>
                     <a:prstGeom prst="rect">
                       <a:avLst/>
@@ -839,13 +846,7 @@
         </w:numPr>
       </w:pPr>
       <w:r>
-        <w:t xml:space="preserve">Appending an artifact value </w:t>
-      </w:r>
-      <w:r>
-        <w:t>to the end of a rule file on a remote host</w:t>
-      </w:r>
-      <w:r>
-        <w:t>, directly (for blacklist/whitelist reputation rules) or with some formatting (for a general Snort rule),</w:t>
+        <w:t>Appending an artifact value to the end of a rule file on a remote host, directly (for blacklist/whitelist reputation rules) or with some formatting (for a general Snort rule),</w:t>
       </w:r>
     </w:p>
     <w:p>
@@ -902,64 +903,26 @@
         <w:t>add_to_snort_blacklist.sh</w:t>
       </w:r>
       <w:r>
-        <w:t xml:space="preserve">’, </w:t>
-      </w:r>
-      <w:r>
-        <w:t xml:space="preserve">a manual Artifact action named “Add </w:t>
-      </w:r>
-      <w:r>
-        <w:t xml:space="preserve">to </w:t>
-      </w:r>
-      <w:r>
-        <w:t xml:space="preserve">Snort </w:t>
-      </w:r>
-      <w:r>
-        <w:t>Blacklist</w:t>
-      </w:r>
-      <w:r>
-        <w:t>”.</w:t>
-      </w:r>
-      <w:r>
-        <w:t xml:space="preserve">  This should be conditional on artifact type “IP Address”.</w:t>
-      </w:r>
-    </w:p>
-    <w:p/>
-    <w:p>
-      <w:r>
-        <w:t>To run ‘</w:t>
-      </w:r>
-      <w:r>
-        <w:t>add_to_snort_white</w:t>
+        <w:t>’, a manual Artifact action named “Add to Snort Blacklist”.  This should be conditional on artifact type “IP Address”.</w:t>
+      </w:r>
+    </w:p>
+    <w:p/>
+    <w:p>
+      <w:r>
+        <w:t>To run ‘add_to_snort_white</w:t>
       </w:r>
       <w:r>
         <w:t>list.sh</w:t>
       </w:r>
       <w:r>
-        <w:t xml:space="preserve">’, a manual Artifact action named “Add to Snort </w:t>
-      </w:r>
-      <w:r>
-        <w:t>White</w:t>
-      </w:r>
-      <w:r>
-        <w:t>list”.</w:t>
-      </w:r>
-      <w:r>
-        <w:t xml:space="preserve">  </w:t>
-      </w:r>
-      <w:r>
-        <w:t>This should be conditional on artifact type “IP Address”.</w:t>
-      </w:r>
-    </w:p>
-    <w:p/>
-    <w:p/>
-    <w:p>
-      <w:r>
-        <w:t>These scripts must be edited with your own settings to s</w:t>
-      </w:r>
-      <w:bookmarkStart w:id="0" w:name="_GoBack"/>
-      <w:bookmarkEnd w:id="0"/>
-      <w:r>
-        <w:t>pecify the snort server, rule file and other parameters.   For configuration details, refer to the ‘</w:t>
+        <w:t>’, a manual Artifact action named “Add to Snort Whitelist”.  This should be conditional on artifact type “IP Address”.</w:t>
+      </w:r>
+    </w:p>
+    <w:p/>
+    <w:p/>
+    <w:p>
+      <w:r>
+        <w:t>These scripts must be edited with your own settings to specify the snort server, rule file and other parameters.   For configuration details, refer to the ‘</w:t>
       </w:r>
       <w:proofErr w:type="spellStart"/>
       <w:r>
@@ -996,25 +959,58 @@
     <w:p/>
     <w:p>
       <w:r>
-        <w:t>The description below assumes a Manual Action.  The same features can also be used from an Automatic Action in an identical manner, but without access to Action Fields.</w:t>
-      </w:r>
-    </w:p>
-    <w:p/>
-    <w:p>
-      <w:r>
-        <w:t xml:space="preserve">When a custom action is defined (Administrator Settings </w:t>
+        <w:t xml:space="preserve">The description below assumes a </w:t>
+      </w:r>
+      <w:r>
+        <w:t>Menu Item</w:t>
+      </w:r>
+      <w:r>
+        <w:t xml:space="preserve">.  The same features can also be used from an Automatic </w:t>
+      </w:r>
+      <w:r>
+        <w:t>Rule</w:t>
+      </w:r>
+      <w:r>
+        <w:t xml:space="preserve"> in an identical mann</w:t>
+      </w:r>
+      <w:r>
+        <w:t>er, but without access to Activity</w:t>
+      </w:r>
+      <w:r>
+        <w:t xml:space="preserve"> Fields.</w:t>
+      </w:r>
+    </w:p>
+    <w:p/>
+    <w:p>
+      <w:r>
+        <w:t>When a menu item is defined (Customization</w:t>
+      </w:r>
+      <w:r>
+        <w:t xml:space="preserve"> Settings </w:t>
       </w:r>
       <w:r>
         <w:sym w:font="Wingdings" w:char="F0E0"/>
       </w:r>
       <w:r>
-        <w:t xml:space="preserve"> Actions </w:t>
+        <w:t xml:space="preserve"> Rules Tab</w:t>
+      </w:r>
+      <w:r>
+        <w:t xml:space="preserve"> </w:t>
       </w:r>
       <w:r>
         <w:sym w:font="Wingdings" w:char="F0E0"/>
       </w:r>
       <w:r>
-        <w:t xml:space="preserve"> Manual Action) with a </w:t>
+        <w:t xml:space="preserve"> New Rules </w:t>
+      </w:r>
+      <w:r>
+        <w:sym w:font="Wingdings" w:char="F0E0"/>
+      </w:r>
+      <w:r>
+        <w:t xml:space="preserve"> Menu Item)</w:t>
+      </w:r>
+      <w:r>
+        <w:t xml:space="preserve"> with a </w:t>
       </w:r>
       <w:r>
         <w:t xml:space="preserve">message </w:t>
@@ -1032,7 +1028,13 @@
     <w:p/>
     <w:p>
       <w:r>
-        <w:t>The action name is lowercased, and non-alphanumeric characters are converted to underscores. If a file with this name and .ps1 extension exists in the “scripts” folder, it is executed.  The script is given access to all the context of the action (the incident; the task or artifact or other object that the action was launched from; the user who executed the action).  The output from the script is attached to the incident as a new file attachment.</w:t>
+        <w:t xml:space="preserve">The </w:t>
+      </w:r>
+      <w:r>
+        <w:t>rule</w:t>
+      </w:r>
+      <w:r>
+        <w:t xml:space="preserve"> name is lowercased, and non-alphanumeric characters are converted to underscores. If a file with this name and .ps1 extension exists in the “scripts” folder, it is executed.  The script is given access to all the context of the action (the incident; the task or artifact or other object that the action was launched from; the user who executed the action).  The output from the script is attached to the incident as a new file attachment.</w:t>
       </w:r>
     </w:p>
     <w:p/>
@@ -1147,7 +1149,15 @@
         </w:numPr>
       </w:pPr>
       <w:r>
-        <w:t>“incident”: fields of the incident, including custom fields, which are nested below “properties”</w:t>
+        <w:t xml:space="preserve">“incident”: </w:t>
+      </w:r>
+      <w:bookmarkStart w:id="0" w:name="_GoBack"/>
+      <w:r>
+        <w:t>field</w:t>
+      </w:r>
+      <w:bookmarkEnd w:id="0"/>
+      <w:r>
+        <w:t>s of the incident, including custom fields, which are nested below “properties”</w:t>
       </w:r>
     </w:p>
     <w:p>
@@ -1474,19 +1484,19 @@
         </w:numPr>
       </w:pPr>
       <w:r>
-        <w:t>configure the action, using the admin</w:t>
-      </w:r>
-      <w:r>
-        <w:t>i</w:t>
-      </w:r>
-      <w:r>
-        <w:t>stra</w:t>
-      </w:r>
-      <w:r>
-        <w:t>t</w:t>
-      </w:r>
-      <w:r>
-        <w:t>ion UI,</w:t>
+        <w:t xml:space="preserve">configure the </w:t>
+      </w:r>
+      <w:r>
+        <w:t>rule</w:t>
+      </w:r>
+      <w:r>
+        <w:t xml:space="preserve">, using the </w:t>
+      </w:r>
+      <w:r>
+        <w:t>customization</w:t>
+      </w:r>
+      <w:r>
+        <w:t xml:space="preserve"> UI,</w:t>
       </w:r>
     </w:p>
     <w:p>
@@ -1773,11 +1783,12 @@
     </w:p>
     <w:p/>
     <w:p>
-      <w:proofErr w:type="gramStart"/>
       <w:r>
         <w:t>Additionally</w:t>
       </w:r>
-      <w:proofErr w:type="gramEnd"/>
+      <w:r>
+        <w:t>,</w:t>
+      </w:r>
       <w:r>
         <w:t xml:space="preserve"> you can create specialized version of these command and result-disposition settings for any specific action.  For example, to have an action named “</w:t>
       </w:r>

</xml_diff>